<commit_message>
render l3 and l4
</commit_message>
<xml_diff>
--- a/docs/chinese_mooc.docx
+++ b/docs/chinese_mooc.docx
@@ -47,7 +47,7 @@
         <w:pStyle w:val="FirstParagraph"/>
       </w:pPr>
       <w:r>
-        <w:t xml:space="preserve">Date: 2020-06-08</w:t>
+        <w:t xml:space="preserve">Date: 2020-06-11</w:t>
       </w:r>
       <w:r>
         <w:br w:type="textWrapping"/>
@@ -249,7 +249,7 @@
         <w:rPr>
           <w:rStyle w:val="VerbatimChar"/>
         </w:rPr>
-        <w:t xml:space="preserve">[1] dplyr_0.8.5     prettydoc_0.3.1 pacman_0.5.1   </w:t>
+        <w:t xml:space="preserve">[1] dplyr_1.0.0</w:t>
       </w:r>
       <w:r>
         <w:br w:type="textWrapping"/>
@@ -276,106 +276,70 @@
         <w:rPr>
           <w:rStyle w:val="VerbatimChar"/>
         </w:rPr>
-        <w:t xml:space="preserve"> [1] Rcpp_1.0.4           pillar_1.4.3         compiler_3.5.0       base64enc_0.1-3     </w:t>
-      </w:r>
-      <w:r>
-        <w:br w:type="textWrapping"/>
-      </w:r>
-      <w:r>
-        <w:rPr>
-          <w:rStyle w:val="VerbatimChar"/>
-        </w:rPr>
-        <w:t xml:space="preserve"> [5] remotes_2.1.1        prettyunits_1.0.2    tools_3.5.0          testthat_2.3.2      </w:t>
-      </w:r>
-      <w:r>
-        <w:br w:type="textWrapping"/>
-      </w:r>
-      <w:r>
-        <w:rPr>
-          <w:rStyle w:val="VerbatimChar"/>
-        </w:rPr>
-        <w:t xml:space="preserve"> [9] digest_0.6.25        pkgbuild_1.0.7       pkgload_1.0.2        evaluate_0.14       </w:t>
-      </w:r>
-      <w:r>
-        <w:br w:type="textWrapping"/>
-      </w:r>
-      <w:r>
-        <w:rPr>
-          <w:rStyle w:val="VerbatimChar"/>
-        </w:rPr>
-        <w:t xml:space="preserve">[13] memoise_1.1.0        tibble_2.1.3         pkgconfig_2.0.3      rlang_0.4.5         </w:t>
-      </w:r>
-      <w:r>
-        <w:br w:type="textWrapping"/>
-      </w:r>
-      <w:r>
-        <w:rPr>
-          <w:rStyle w:val="VerbatimChar"/>
-        </w:rPr>
-        <w:t xml:space="preserve">[17] cli_2.0.2            rstudioapi_0.11      yaml_2.2.0           xfun_0.11           </w:t>
-      </w:r>
-      <w:r>
-        <w:br w:type="textWrapping"/>
-      </w:r>
-      <w:r>
-        <w:rPr>
-          <w:rStyle w:val="VerbatimChar"/>
-        </w:rPr>
-        <w:t xml:space="preserve">[21] stringr_1.4.0        withr_2.1.2          knitr_1.26           fs_1.3.2            </w:t>
-      </w:r>
-      <w:r>
-        <w:br w:type="textWrapping"/>
-      </w:r>
-      <w:r>
-        <w:rPr>
-          <w:rStyle w:val="VerbatimChar"/>
-        </w:rPr>
-        <w:t xml:space="preserve">[25] desc_1.2.0           devtools_2.3.0       rprojroot_1.3-2      tidyselect_0.2.5    </w:t>
-      </w:r>
-      <w:r>
-        <w:br w:type="textWrapping"/>
-      </w:r>
-      <w:r>
-        <w:rPr>
-          <w:rStyle w:val="VerbatimChar"/>
-        </w:rPr>
-        <w:t xml:space="preserve">[29] glue_1.3.1           R6_2.4.1             processx_3.4.1       fansi_0.4.0         </w:t>
-      </w:r>
-      <w:r>
-        <w:br w:type="textWrapping"/>
-      </w:r>
-      <w:r>
-        <w:rPr>
-          <w:rStyle w:val="VerbatimChar"/>
-        </w:rPr>
-        <w:t xml:space="preserve">[33] rmarkdown_2.1        sessioninfo_1.1.1    purrr_0.3.3          callr_3.4.3         </w:t>
-      </w:r>
-      <w:r>
-        <w:br w:type="textWrapping"/>
-      </w:r>
-      <w:r>
-        <w:rPr>
-          <w:rStyle w:val="VerbatimChar"/>
-        </w:rPr>
-        <w:t xml:space="preserve">[37] magrittr_1.5         usethis_1.6.0        backports_1.1.5      ps_1.3.0            </w:t>
-      </w:r>
-      <w:r>
-        <w:br w:type="textWrapping"/>
-      </w:r>
-      <w:r>
-        <w:rPr>
-          <w:rStyle w:val="VerbatimChar"/>
-        </w:rPr>
-        <w:t xml:space="preserve">[41] htmltools_0.4.0.9003 ellipsis_0.3.0       rsconnect_0.8.16     assertthat_0.2.1    </w:t>
-      </w:r>
-      <w:r>
-        <w:br w:type="textWrapping"/>
-      </w:r>
-      <w:r>
-        <w:rPr>
-          <w:rStyle w:val="VerbatimChar"/>
-        </w:rPr>
-        <w:t xml:space="preserve">[45] tinytex_0.19         stringi_1.4.3        crayon_1.3.4        </w:t>
+        <w:t xml:space="preserve"> [1] rstudioapi_0.11      knitr_1.28           magrittr_1.5         tidyselect_1.1.0    </w:t>
+      </w:r>
+      <w:r>
+        <w:br w:type="textWrapping"/>
+      </w:r>
+      <w:r>
+        <w:rPr>
+          <w:rStyle w:val="VerbatimChar"/>
+        </w:rPr>
+        <w:t xml:space="preserve"> [5] R6_2.4.1             rlang_0.4.6          stringr_1.4.0        tools_3.5.0         </w:t>
+      </w:r>
+      <w:r>
+        <w:br w:type="textWrapping"/>
+      </w:r>
+      <w:r>
+        <w:rPr>
+          <w:rStyle w:val="VerbatimChar"/>
+        </w:rPr>
+        <w:t xml:space="preserve"> [9] xfun_0.14            tinytex_0.23         htmltools_0.4.0.9003 ellipsis_0.3.1      </w:t>
+      </w:r>
+      <w:r>
+        <w:br w:type="textWrapping"/>
+      </w:r>
+      <w:r>
+        <w:rPr>
+          <w:rStyle w:val="VerbatimChar"/>
+        </w:rPr>
+        <w:t xml:space="preserve">[13] yaml_2.2.1           digest_0.6.25        tibble_3.0.1         lifecycle_0.2.0     </w:t>
+      </w:r>
+      <w:r>
+        <w:br w:type="textWrapping"/>
+      </w:r>
+      <w:r>
+        <w:rPr>
+          <w:rStyle w:val="VerbatimChar"/>
+        </w:rPr>
+        <w:t xml:space="preserve">[17] crayon_1.3.4         purrr_0.3.4          base64enc_0.1-3      vctrs_0.3.1         </w:t>
+      </w:r>
+      <w:r>
+        <w:br w:type="textWrapping"/>
+      </w:r>
+      <w:r>
+        <w:rPr>
+          <w:rStyle w:val="VerbatimChar"/>
+        </w:rPr>
+        <w:t xml:space="preserve">[21] rsconnect_0.8.16     glue_1.4.1           evaluate_0.14        rmarkdown_2.2       </w:t>
+      </w:r>
+      <w:r>
+        <w:br w:type="textWrapping"/>
+      </w:r>
+      <w:r>
+        <w:rPr>
+          <w:rStyle w:val="VerbatimChar"/>
+        </w:rPr>
+        <w:t xml:space="preserve">[25] stringi_1.4.6        compiler_3.5.0       pillar_1.4.4         generics_0.0.2      </w:t>
+      </w:r>
+      <w:r>
+        <w:br w:type="textWrapping"/>
+      </w:r>
+      <w:r>
+        <w:rPr>
+          <w:rStyle w:val="VerbatimChar"/>
+        </w:rPr>
+        <w:t xml:space="preserve">[29] pkgconfig_2.0.3     </w:t>
       </w:r>
     </w:p>
     <w:p>
@@ -711,7 +675,7 @@
     </w:lvl>
   </w:abstractNum>
   <w:abstractNum w:abstractNumId="990">
-    <w:nsid w:val="eda90555"/>
+    <w:nsid w:val="b2488c40"/>
     <w:multiLevelType w:val="multilevel"/>
     <w:lvl w:ilvl="0">
       <w:numFmt w:val="bullet"/>
@@ -792,7 +756,7 @@
     </w:lvl>
   </w:abstractNum>
   <w:abstractNum w:abstractNumId="991">
-    <w:nsid w:val="4f4555dc"/>
+    <w:nsid w:val="f47d2612"/>
     <w:multiLevelType w:val="multilevel"/>
     <w:lvl w:ilvl="0">
       <w:numFmt w:val="bullet"/>

</xml_diff>

<commit_message>
redo lesson titles to match mooc
</commit_message>
<xml_diff>
--- a/docs/chinese_mooc.docx
+++ b/docs/chinese_mooc.docx
@@ -47,7 +47,7 @@
         <w:pStyle w:val="FirstParagraph"/>
       </w:pPr>
       <w:r>
-        <w:t xml:space="preserve">Date: 2020-06-11</w:t>
+        <w:t xml:space="preserve">Date: 2020-06-16</w:t>
       </w:r>
       <w:r>
         <w:br w:type="textWrapping"/>
@@ -240,33 +240,6 @@
         <w:rPr>
           <w:rStyle w:val="VerbatimChar"/>
         </w:rPr>
-        <w:t xml:space="preserve">other attached packages:</w:t>
-      </w:r>
-      <w:r>
-        <w:br w:type="textWrapping"/>
-      </w:r>
-      <w:r>
-        <w:rPr>
-          <w:rStyle w:val="VerbatimChar"/>
-        </w:rPr>
-        <w:t xml:space="preserve">[1] dplyr_1.0.0</w:t>
-      </w:r>
-      <w:r>
-        <w:br w:type="textWrapping"/>
-      </w:r>
-      <w:r>
-        <w:rPr>
-          <w:rStyle w:val="VerbatimChar"/>
-        </w:rPr>
-        <w:t xml:space="preserve"/>
-      </w:r>
-      <w:r>
-        <w:br w:type="textWrapping"/>
-      </w:r>
-      <w:r>
-        <w:rPr>
-          <w:rStyle w:val="VerbatimChar"/>
-        </w:rPr>
         <w:t xml:space="preserve">loaded via a namespace (and not attached):</w:t>
       </w:r>
       <w:r>
@@ -276,70 +249,52 @@
         <w:rPr>
           <w:rStyle w:val="VerbatimChar"/>
         </w:rPr>
-        <w:t xml:space="preserve"> [1] rstudioapi_0.11      knitr_1.28           magrittr_1.5         tidyselect_1.1.0    </w:t>
-      </w:r>
-      <w:r>
-        <w:br w:type="textWrapping"/>
-      </w:r>
-      <w:r>
-        <w:rPr>
-          <w:rStyle w:val="VerbatimChar"/>
-        </w:rPr>
-        <w:t xml:space="preserve"> [5] R6_2.4.1             rlang_0.4.6          stringr_1.4.0        tools_3.5.0         </w:t>
-      </w:r>
-      <w:r>
-        <w:br w:type="textWrapping"/>
-      </w:r>
-      <w:r>
-        <w:rPr>
-          <w:rStyle w:val="VerbatimChar"/>
-        </w:rPr>
-        <w:t xml:space="preserve"> [9] xfun_0.14            tinytex_0.23         htmltools_0.4.0.9003 ellipsis_0.3.1      </w:t>
-      </w:r>
-      <w:r>
-        <w:br w:type="textWrapping"/>
-      </w:r>
-      <w:r>
-        <w:rPr>
-          <w:rStyle w:val="VerbatimChar"/>
-        </w:rPr>
-        <w:t xml:space="preserve">[13] yaml_2.2.1           digest_0.6.25        tibble_3.0.1         lifecycle_0.2.0     </w:t>
-      </w:r>
-      <w:r>
-        <w:br w:type="textWrapping"/>
-      </w:r>
-      <w:r>
-        <w:rPr>
-          <w:rStyle w:val="VerbatimChar"/>
-        </w:rPr>
-        <w:t xml:space="preserve">[17] crayon_1.3.4         purrr_0.3.4          base64enc_0.1-3      vctrs_0.3.1         </w:t>
-      </w:r>
-      <w:r>
-        <w:br w:type="textWrapping"/>
-      </w:r>
-      <w:r>
-        <w:rPr>
-          <w:rStyle w:val="VerbatimChar"/>
-        </w:rPr>
-        <w:t xml:space="preserve">[21] rsconnect_0.8.16     glue_1.4.1           evaluate_0.14        rmarkdown_2.2       </w:t>
-      </w:r>
-      <w:r>
-        <w:br w:type="textWrapping"/>
-      </w:r>
-      <w:r>
-        <w:rPr>
-          <w:rStyle w:val="VerbatimChar"/>
-        </w:rPr>
-        <w:t xml:space="preserve">[25] stringi_1.4.6        compiler_3.5.0       pillar_1.4.4         generics_0.0.2      </w:t>
-      </w:r>
-      <w:r>
-        <w:br w:type="textWrapping"/>
-      </w:r>
-      <w:r>
-        <w:rPr>
-          <w:rStyle w:val="VerbatimChar"/>
-        </w:rPr>
-        <w:t xml:space="preserve">[29] pkgconfig_2.0.3     </w:t>
+        <w:t xml:space="preserve"> [1] crayon_1.3.4         digest_0.6.25        lifecycle_0.2.0      magrittr_1.5        </w:t>
+      </w:r>
+      <w:r>
+        <w:br w:type="textWrapping"/>
+      </w:r>
+      <w:r>
+        <w:rPr>
+          <w:rStyle w:val="VerbatimChar"/>
+        </w:rPr>
+        <w:t xml:space="preserve"> [5] evaluate_0.14        pillar_1.4.4         rlang_0.4.6          stringi_1.4.6       </w:t>
+      </w:r>
+      <w:r>
+        <w:br w:type="textWrapping"/>
+      </w:r>
+      <w:r>
+        <w:rPr>
+          <w:rStyle w:val="VerbatimChar"/>
+        </w:rPr>
+        <w:t xml:space="preserve"> [9] rstudioapi_0.11      vctrs_0.3.1          ellipsis_0.3.1       rmarkdown_2.2       </w:t>
+      </w:r>
+      <w:r>
+        <w:br w:type="textWrapping"/>
+      </w:r>
+      <w:r>
+        <w:rPr>
+          <w:rStyle w:val="VerbatimChar"/>
+        </w:rPr>
+        <w:t xml:space="preserve">[13] tools_3.5.0          stringr_1.4.0        tinytex_0.23         xfun_0.14           </w:t>
+      </w:r>
+      <w:r>
+        <w:br w:type="textWrapping"/>
+      </w:r>
+      <w:r>
+        <w:rPr>
+          <w:rStyle w:val="VerbatimChar"/>
+        </w:rPr>
+        <w:t xml:space="preserve">[17] yaml_2.2.1           rsconnect_0.8.16     compiler_3.5.0       pkgconfig_2.0.3     </w:t>
+      </w:r>
+      <w:r>
+        <w:br w:type="textWrapping"/>
+      </w:r>
+      <w:r>
+        <w:rPr>
+          <w:rStyle w:val="VerbatimChar"/>
+        </w:rPr>
+        <w:t xml:space="preserve">[21] base64enc_0.1-3      htmltools_0.4.0.9003 knitr_1.28           tibble_3.0.1        </w:t>
       </w:r>
     </w:p>
     <w:p>
@@ -675,7 +630,7 @@
     </w:lvl>
   </w:abstractNum>
   <w:abstractNum w:abstractNumId="990">
-    <w:nsid w:val="b2488c40"/>
+    <w:nsid w:val="ca58b892"/>
     <w:multiLevelType w:val="multilevel"/>
     <w:lvl w:ilvl="0">
       <w:numFmt w:val="bullet"/>
@@ -756,7 +711,7 @@
     </w:lvl>
   </w:abstractNum>
   <w:abstractNum w:abstractNumId="991">
-    <w:nsid w:val="f47d2612"/>
+    <w:nsid w:val="8f1c4f56"/>
     <w:multiLevelType w:val="multilevel"/>
     <w:lvl w:ilvl="0">
       <w:numFmt w:val="bullet"/>

</xml_diff>

<commit_message>
l3.1 + useful phrases + yu qs
</commit_message>
<xml_diff>
--- a/docs/chinese_mooc.docx
+++ b/docs/chinese_mooc.docx
@@ -47,7 +47,7 @@
         <w:pStyle w:val="FirstParagraph"/>
       </w:pPr>
       <w:r>
-        <w:t xml:space="preserve">Date: 2020-06-22</w:t>
+        <w:t xml:space="preserve">Date: 2020-06-23</w:t>
       </w:r>
       <w:r>
         <w:br w:type="textWrapping"/>
@@ -630,7 +630,7 @@
     </w:lvl>
   </w:abstractNum>
   <w:abstractNum w:abstractNumId="990">
-    <w:nsid w:val="26428b58"/>
+    <w:nsid w:val="53d765e3"/>
     <w:multiLevelType w:val="multilevel"/>
     <w:lvl w:ilvl="0">
       <w:numFmt w:val="bullet"/>
@@ -711,7 +711,7 @@
     </w:lvl>
   </w:abstractNum>
   <w:abstractNum w:abstractNumId="991">
-    <w:nsid w:val="e18fcaa4"/>
+    <w:nsid w:val="aa271b02"/>
     <w:multiLevelType w:val="multilevel"/>
     <w:lvl w:ilvl="0">
       <w:numFmt w:val="bullet"/>

</xml_diff>

<commit_message>
add spacing to leassons
</commit_message>
<xml_diff>
--- a/docs/chinese_mooc.docx
+++ b/docs/chinese_mooc.docx
@@ -47,7 +47,7 @@
         <w:pStyle w:val="FirstParagraph"/>
       </w:pPr>
       <w:r>
-        <w:t xml:space="preserve">Date: 2020-06-25</w:t>
+        <w:t xml:space="preserve">Date: 2020-06-27</w:t>
       </w:r>
       <w:r>
         <w:br w:type="textWrapping"/>
@@ -630,7 +630,7 @@
     </w:lvl>
   </w:abstractNum>
   <w:abstractNum w:abstractNumId="990">
-    <w:nsid w:val="fd85eee6"/>
+    <w:nsid w:val="96c048e8"/>
     <w:multiLevelType w:val="multilevel"/>
     <w:lvl w:ilvl="0">
       <w:numFmt w:val="bullet"/>
@@ -711,7 +711,7 @@
     </w:lvl>
   </w:abstractNum>
   <w:abstractNum w:abstractNumId="991">
-    <w:nsid w:val="781d5f70"/>
+    <w:nsid w:val="ffd73d65"/>
     <w:multiLevelType w:val="multilevel"/>
     <w:lvl w:ilvl="0">
       <w:numFmt w:val="bullet"/>

</xml_diff>

<commit_message>
l3.3 + add githb link to index
</commit_message>
<xml_diff>
--- a/docs/chinese_mooc.docx
+++ b/docs/chinese_mooc.docx
@@ -47,7 +47,7 @@
         <w:pStyle w:val="FirstParagraph"/>
       </w:pPr>
       <w:r>
-        <w:t xml:space="preserve">Date: 2020-06-27</w:t>
+        <w:t xml:space="preserve">Date: 2020-06-29</w:t>
       </w:r>
       <w:r>
         <w:br w:type="textWrapping"/>
@@ -630,7 +630,7 @@
     </w:lvl>
   </w:abstractNum>
   <w:abstractNum w:abstractNumId="990">
-    <w:nsid w:val="96c048e8"/>
+    <w:nsid w:val="694ba276"/>
     <w:multiLevelType w:val="multilevel"/>
     <w:lvl w:ilvl="0">
       <w:numFmt w:val="bullet"/>
@@ -711,7 +711,7 @@
     </w:lvl>
   </w:abstractNum>
   <w:abstractNum w:abstractNumId="991">
-    <w:nsid w:val="ffd73d65"/>
+    <w:nsid w:val="ca24eda5"/>
     <w:multiLevelType w:val="multilevel"/>
     <w:lvl w:ilvl="0">
       <w:numFmt w:val="bullet"/>

</xml_diff>

<commit_message>
added toc to index/new site.yml
</commit_message>
<xml_diff>
--- a/docs/chinese_mooc.docx
+++ b/docs/chinese_mooc.docx
@@ -47,7 +47,7 @@
         <w:pStyle w:val="FirstParagraph"/>
       </w:pPr>
       <w:r>
-        <w:t xml:space="preserve">Date: 2020-08-04</w:t>
+        <w:t xml:space="preserve">Date: 2020-08-10</w:t>
       </w:r>
       <w:r>
         <w:br w:type="textWrapping"/>
@@ -240,6 +240,33 @@
         <w:rPr>
           <w:rStyle w:val="VerbatimChar"/>
         </w:rPr>
+        <w:t xml:space="preserve">other attached packages:</w:t>
+      </w:r>
+      <w:r>
+        <w:br w:type="textWrapping"/>
+      </w:r>
+      <w:r>
+        <w:rPr>
+          <w:rStyle w:val="VerbatimChar"/>
+        </w:rPr>
+        <w:t xml:space="preserve">[1] dplyr_1.0.0</w:t>
+      </w:r>
+      <w:r>
+        <w:br w:type="textWrapping"/>
+      </w:r>
+      <w:r>
+        <w:rPr>
+          <w:rStyle w:val="VerbatimChar"/>
+        </w:rPr>
+        <w:t xml:space="preserve"/>
+      </w:r>
+      <w:r>
+        <w:br w:type="textWrapping"/>
+      </w:r>
+      <w:r>
+        <w:rPr>
+          <w:rStyle w:val="VerbatimChar"/>
+        </w:rPr>
         <w:t xml:space="preserve">loaded via a namespace (and not attached):</w:t>
       </w:r>
       <w:r>
@@ -249,52 +276,70 @@
         <w:rPr>
           <w:rStyle w:val="VerbatimChar"/>
         </w:rPr>
-        <w:t xml:space="preserve"> [1] crayon_1.3.4         digest_0.6.25        lifecycle_0.2.0      magrittr_1.5        </w:t>
-      </w:r>
-      <w:r>
-        <w:br w:type="textWrapping"/>
-      </w:r>
-      <w:r>
-        <w:rPr>
-          <w:rStyle w:val="VerbatimChar"/>
-        </w:rPr>
-        <w:t xml:space="preserve"> [5] evaluate_0.14        pillar_1.4.4         rlang_0.4.6          stringi_1.4.6       </w:t>
-      </w:r>
-      <w:r>
-        <w:br w:type="textWrapping"/>
-      </w:r>
-      <w:r>
-        <w:rPr>
-          <w:rStyle w:val="VerbatimChar"/>
-        </w:rPr>
-        <w:t xml:space="preserve"> [9] rstudioapi_0.11      vctrs_0.3.1          ellipsis_0.3.1       rmarkdown_2.2       </w:t>
-      </w:r>
-      <w:r>
-        <w:br w:type="textWrapping"/>
-      </w:r>
-      <w:r>
-        <w:rPr>
-          <w:rStyle w:val="VerbatimChar"/>
-        </w:rPr>
-        <w:t xml:space="preserve">[13] tools_3.5.0          stringr_1.4.0        tinytex_0.23         xfun_0.14           </w:t>
-      </w:r>
-      <w:r>
-        <w:br w:type="textWrapping"/>
-      </w:r>
-      <w:r>
-        <w:rPr>
-          <w:rStyle w:val="VerbatimChar"/>
-        </w:rPr>
-        <w:t xml:space="preserve">[17] yaml_2.2.1           rsconnect_0.8.16     compiler_3.5.0       pkgconfig_2.0.3     </w:t>
-      </w:r>
-      <w:r>
-        <w:br w:type="textWrapping"/>
-      </w:r>
-      <w:r>
-        <w:rPr>
-          <w:rStyle w:val="VerbatimChar"/>
-        </w:rPr>
-        <w:t xml:space="preserve">[21] base64enc_0.1-3      htmltools_0.4.0.9003 knitr_1.28           tibble_3.0.1        </w:t>
+        <w:t xml:space="preserve"> [1] rstudioapi_0.11      knitr_1.28           magrittr_1.5         tidyselect_1.1.0    </w:t>
+      </w:r>
+      <w:r>
+        <w:br w:type="textWrapping"/>
+      </w:r>
+      <w:r>
+        <w:rPr>
+          <w:rStyle w:val="VerbatimChar"/>
+        </w:rPr>
+        <w:t xml:space="preserve"> [5] R6_2.4.1             rlang_0.4.6          stringr_1.4.0        tools_3.5.0         </w:t>
+      </w:r>
+      <w:r>
+        <w:br w:type="textWrapping"/>
+      </w:r>
+      <w:r>
+        <w:rPr>
+          <w:rStyle w:val="VerbatimChar"/>
+        </w:rPr>
+        <w:t xml:space="preserve"> [9] xfun_0.14            tinytex_0.23         htmltools_0.4.0.9003 ellipsis_0.3.1      </w:t>
+      </w:r>
+      <w:r>
+        <w:br w:type="textWrapping"/>
+      </w:r>
+      <w:r>
+        <w:rPr>
+          <w:rStyle w:val="VerbatimChar"/>
+        </w:rPr>
+        <w:t xml:space="preserve">[13] yaml_2.2.1           digest_0.6.25        tibble_3.0.1         lifecycle_0.2.0     </w:t>
+      </w:r>
+      <w:r>
+        <w:br w:type="textWrapping"/>
+      </w:r>
+      <w:r>
+        <w:rPr>
+          <w:rStyle w:val="VerbatimChar"/>
+        </w:rPr>
+        <w:t xml:space="preserve">[17] crayon_1.3.4         purrr_0.3.4          base64enc_0.1-3      vctrs_0.3.1         </w:t>
+      </w:r>
+      <w:r>
+        <w:br w:type="textWrapping"/>
+      </w:r>
+      <w:r>
+        <w:rPr>
+          <w:rStyle w:val="VerbatimChar"/>
+        </w:rPr>
+        <w:t xml:space="preserve">[21] rsconnect_0.8.16     glue_1.4.1           evaluate_0.14        rmarkdown_2.2       </w:t>
+      </w:r>
+      <w:r>
+        <w:br w:type="textWrapping"/>
+      </w:r>
+      <w:r>
+        <w:rPr>
+          <w:rStyle w:val="VerbatimChar"/>
+        </w:rPr>
+        <w:t xml:space="preserve">[25] stringi_1.4.6        compiler_3.5.0       pillar_1.4.4         generics_0.0.2      </w:t>
+      </w:r>
+      <w:r>
+        <w:br w:type="textWrapping"/>
+      </w:r>
+      <w:r>
+        <w:rPr>
+          <w:rStyle w:val="VerbatimChar"/>
+        </w:rPr>
+        <w:t xml:space="preserve">[29] pkgconfig_2.0.3     </w:t>
       </w:r>
     </w:p>
     <w:p>
@@ -630,7 +675,7 @@
     </w:lvl>
   </w:abstractNum>
   <w:abstractNum w:abstractNumId="990">
-    <w:nsid w:val="fd47bbc9"/>
+    <w:nsid w:val="79fab02f"/>
     <w:multiLevelType w:val="multilevel"/>
     <w:lvl w:ilvl="0">
       <w:numFmt w:val="bullet"/>
@@ -711,7 +756,7 @@
     </w:lvl>
   </w:abstractNum>
   <w:abstractNum w:abstractNumId="991">
-    <w:nsid w:val="f0bc6f9f"/>
+    <w:nsid w:val="622e1abb"/>
     <w:multiLevelType w:val="multilevel"/>
     <w:lvl w:ilvl="0">
       <w:numFmt w:val="bullet"/>

</xml_diff>

<commit_message>
add integrative chinese text
</commit_message>
<xml_diff>
--- a/docs/chinese_mooc.docx
+++ b/docs/chinese_mooc.docx
@@ -47,7 +47,7 @@
         <w:pStyle w:val="FirstParagraph"/>
       </w:pPr>
       <w:r>
-        <w:t xml:space="preserve">Date: 2020-10-07</w:t>
+        <w:t xml:space="preserve">Date: 2021-04-05</w:t>
       </w:r>
       <w:r>
         <w:br w:type="textWrapping"/>
@@ -630,7 +630,7 @@
     </w:lvl>
   </w:abstractNum>
   <w:abstractNum w:abstractNumId="990">
-    <w:nsid w:val="49763427"/>
+    <w:nsid w:val="4bc4237b"/>
     <w:multiLevelType w:val="multilevel"/>
     <w:lvl w:ilvl="0">
       <w:numFmt w:val="bullet"/>
@@ -711,7 +711,7 @@
     </w:lvl>
   </w:abstractNum>
   <w:abstractNum w:abstractNumId="991">
-    <w:nsid w:val="6db7bf1e"/>
+    <w:nsid w:val="be358bf3"/>
     <w:multiLevelType w:val="multilevel"/>
     <w:lvl w:ilvl="0">
       <w:numFmt w:val="bullet"/>

</xml_diff>